<commit_message>
adde Prisma with OTP send and verification
</commit_message>
<xml_diff>
--- a/BRD.docx
+++ b/BRD.docx
@@ -6161,7 +6161,7 @@
         <w:tblLook w:val="04A0" w:firstRow="1" w:lastRow="0" w:firstColumn="1" w:lastColumn="0" w:noHBand="0" w:noVBand="1"/>
       </w:tblPr>
       <w:tblGrid>
-        <w:gridCol w:w="1548"/>
+        <w:gridCol w:w="2273"/>
       </w:tblGrid>
       <w:tr>
         <w:trPr>
@@ -6228,7 +6228,7 @@
                 <w:szCs w:val="24"/>
                 <w:lang w:eastAsia="en-IN"/>
               </w:rPr>
-              <w:t>REFID</w:t>
+              <w:t>ID</w:t>
             </w:r>
           </w:p>
         </w:tc>
@@ -6337,6 +6337,222 @@
           <w:tcPr>
             <w:tcW w:w="0" w:type="auto"/>
             <w:vAlign w:val="center"/>
+          </w:tcPr>
+          <w:p>
+            <w:pPr>
+              <w:spacing w:after="0" w:line="240" w:lineRule="auto"/>
+              <w:rPr>
+                <w:rFonts w:eastAsia="Times New Roman" w:cstheme="minorHAnsi"/>
+                <w:sz w:val="24"/>
+                <w:szCs w:val="24"/>
+                <w:lang w:eastAsia="en-IN"/>
+              </w:rPr>
+            </w:pPr>
+            <w:proofErr w:type="spellStart"/>
+            <w:r>
+              <w:rPr>
+                <w:rFonts w:eastAsia="Times New Roman" w:cstheme="minorHAnsi"/>
+                <w:sz w:val="24"/>
+                <w:szCs w:val="24"/>
+                <w:lang w:eastAsia="en-IN"/>
+              </w:rPr>
+              <w:t>Licence_Expiry_Date</w:t>
+            </w:r>
+            <w:proofErr w:type="spellEnd"/>
+          </w:p>
+        </w:tc>
+      </w:tr>
+      <w:tr>
+        <w:trPr>
+          <w:tblCellSpacing w:w="15" w:type="dxa"/>
+        </w:trPr>
+        <w:tc>
+          <w:tcPr>
+            <w:tcW w:w="0" w:type="auto"/>
+            <w:vAlign w:val="center"/>
+          </w:tcPr>
+          <w:p>
+            <w:pPr>
+              <w:spacing w:after="0" w:line="240" w:lineRule="auto"/>
+              <w:rPr>
+                <w:rFonts w:eastAsia="Times New Roman" w:cstheme="minorHAnsi"/>
+                <w:sz w:val="24"/>
+                <w:szCs w:val="24"/>
+                <w:lang w:eastAsia="en-IN"/>
+              </w:rPr>
+            </w:pPr>
+            <w:proofErr w:type="spellStart"/>
+            <w:r>
+              <w:rPr>
+                <w:rFonts w:eastAsia="Times New Roman" w:cstheme="minorHAnsi"/>
+                <w:sz w:val="24"/>
+                <w:szCs w:val="24"/>
+                <w:lang w:eastAsia="en-IN"/>
+              </w:rPr>
+              <w:t>Insurance_Number</w:t>
+            </w:r>
+            <w:proofErr w:type="spellEnd"/>
+          </w:p>
+          <w:p>
+            <w:pPr>
+              <w:spacing w:after="0" w:line="240" w:lineRule="auto"/>
+              <w:rPr>
+                <w:rFonts w:eastAsia="Times New Roman" w:cstheme="minorHAnsi"/>
+                <w:sz w:val="24"/>
+                <w:szCs w:val="24"/>
+                <w:lang w:eastAsia="en-IN"/>
+              </w:rPr>
+            </w:pPr>
+          </w:p>
+        </w:tc>
+      </w:tr>
+      <w:tr>
+        <w:trPr>
+          <w:tblCellSpacing w:w="15" w:type="dxa"/>
+        </w:trPr>
+        <w:tc>
+          <w:tcPr>
+            <w:tcW w:w="0" w:type="auto"/>
+            <w:vAlign w:val="center"/>
+          </w:tcPr>
+          <w:p>
+            <w:pPr>
+              <w:spacing w:after="0" w:line="240" w:lineRule="auto"/>
+              <w:rPr>
+                <w:rFonts w:eastAsia="Times New Roman" w:cstheme="minorHAnsi"/>
+                <w:sz w:val="24"/>
+                <w:szCs w:val="24"/>
+                <w:lang w:eastAsia="en-IN"/>
+              </w:rPr>
+            </w:pPr>
+            <w:r>
+              <w:rPr>
+                <w:rFonts w:eastAsia="Times New Roman" w:cstheme="minorHAnsi"/>
+                <w:sz w:val="24"/>
+                <w:szCs w:val="24"/>
+                <w:lang w:eastAsia="en-IN"/>
+              </w:rPr>
+              <w:t>Insurance</w:t>
+            </w:r>
+            <w:r>
+              <w:rPr>
+                <w:rFonts w:eastAsia="Times New Roman" w:cstheme="minorHAnsi"/>
+                <w:sz w:val="24"/>
+                <w:szCs w:val="24"/>
+                <w:lang w:eastAsia="en-IN"/>
+              </w:rPr>
+              <w:t xml:space="preserve"> </w:t>
+            </w:r>
+            <w:proofErr w:type="spellStart"/>
+            <w:r>
+              <w:rPr>
+                <w:rFonts w:eastAsia="Times New Roman" w:cstheme="minorHAnsi"/>
+                <w:sz w:val="24"/>
+                <w:szCs w:val="24"/>
+                <w:lang w:eastAsia="en-IN"/>
+              </w:rPr>
+              <w:t>Expiry_Date</w:t>
+            </w:r>
+            <w:proofErr w:type="spellEnd"/>
+          </w:p>
+          <w:p>
+            <w:pPr>
+              <w:spacing w:after="0" w:line="240" w:lineRule="auto"/>
+              <w:rPr>
+                <w:rFonts w:eastAsia="Times New Roman" w:cstheme="minorHAnsi"/>
+                <w:sz w:val="24"/>
+                <w:szCs w:val="24"/>
+                <w:lang w:eastAsia="en-IN"/>
+              </w:rPr>
+            </w:pPr>
+            <w:proofErr w:type="spellStart"/>
+            <w:r>
+              <w:rPr>
+                <w:rFonts w:eastAsia="Times New Roman" w:cstheme="minorHAnsi"/>
+                <w:sz w:val="24"/>
+                <w:szCs w:val="24"/>
+                <w:lang w:eastAsia="en-IN"/>
+              </w:rPr>
+              <w:t>Chasis_Number</w:t>
+            </w:r>
+            <w:proofErr w:type="spellEnd"/>
+          </w:p>
+          <w:p>
+            <w:pPr>
+              <w:spacing w:after="0" w:line="240" w:lineRule="auto"/>
+              <w:rPr>
+                <w:rFonts w:eastAsia="Times New Roman" w:cstheme="minorHAnsi"/>
+                <w:sz w:val="24"/>
+                <w:szCs w:val="24"/>
+                <w:lang w:eastAsia="en-IN"/>
+              </w:rPr>
+            </w:pPr>
+            <w:proofErr w:type="spellStart"/>
+            <w:r>
+              <w:rPr>
+                <w:rFonts w:eastAsia="Times New Roman" w:cstheme="minorHAnsi"/>
+                <w:sz w:val="24"/>
+                <w:szCs w:val="24"/>
+                <w:lang w:eastAsia="en-IN"/>
+              </w:rPr>
+              <w:t>RC_Expiry_date</w:t>
+            </w:r>
+            <w:proofErr w:type="spellEnd"/>
+          </w:p>
+          <w:p>
+            <w:pPr>
+              <w:spacing w:after="0" w:line="240" w:lineRule="auto"/>
+              <w:rPr>
+                <w:rFonts w:eastAsia="Times New Roman" w:cstheme="minorHAnsi"/>
+                <w:sz w:val="24"/>
+                <w:szCs w:val="24"/>
+                <w:lang w:eastAsia="en-IN"/>
+              </w:rPr>
+            </w:pPr>
+            <w:proofErr w:type="spellStart"/>
+            <w:r>
+              <w:rPr>
+                <w:rFonts w:eastAsia="Times New Roman" w:cstheme="minorHAnsi"/>
+                <w:sz w:val="24"/>
+                <w:szCs w:val="24"/>
+                <w:lang w:eastAsia="en-IN"/>
+              </w:rPr>
+              <w:t>Fitness_Expiry_date</w:t>
+            </w:r>
+            <w:proofErr w:type="spellEnd"/>
+          </w:p>
+        </w:tc>
+      </w:tr>
+      <w:tr>
+        <w:trPr>
+          <w:tblCellSpacing w:w="15" w:type="dxa"/>
+        </w:trPr>
+        <w:tc>
+          <w:tcPr>
+            <w:tcW w:w="0" w:type="auto"/>
+            <w:vAlign w:val="center"/>
+          </w:tcPr>
+          <w:p>
+            <w:pPr>
+              <w:spacing w:after="0" w:line="240" w:lineRule="auto"/>
+              <w:rPr>
+                <w:rFonts w:eastAsia="Times New Roman" w:cstheme="minorHAnsi"/>
+                <w:sz w:val="24"/>
+                <w:szCs w:val="24"/>
+                <w:lang w:eastAsia="en-IN"/>
+              </w:rPr>
+            </w:pPr>
+          </w:p>
+        </w:tc>
+      </w:tr>
+      <w:tr>
+        <w:trPr>
+          <w:tblCellSpacing w:w="15" w:type="dxa"/>
+        </w:trPr>
+        <w:tc>
+          <w:tcPr>
+            <w:tcW w:w="0" w:type="auto"/>
+            <w:vAlign w:val="center"/>
             <w:hideMark/>
           </w:tcPr>
           <w:p>
@@ -6389,6 +6605,27 @@
                 <w:lang w:eastAsia="en-IN"/>
               </w:rPr>
               <w:t>STATUS</w:t>
+            </w:r>
+          </w:p>
+          <w:p>
+            <w:pPr>
+              <w:spacing w:after="0" w:line="240" w:lineRule="auto"/>
+              <w:rPr>
+                <w:rFonts w:eastAsia="Times New Roman" w:cstheme="minorHAnsi"/>
+                <w:sz w:val="24"/>
+                <w:szCs w:val="24"/>
+                <w:lang w:eastAsia="en-IN"/>
+              </w:rPr>
+            </w:pPr>
+            <w:r>
+              <w:rPr>
+                <w:rFonts w:ascii="Arial" w:hAnsi="Arial" w:cs="Arial"/>
+                <w:color w:val="6C7C93"/>
+                <w:sz w:val="21"/>
+                <w:szCs w:val="21"/>
+                <w:shd w:val="clear" w:color="auto" w:fill="FFFFFF"/>
+              </w:rPr>
+              <w:t>ZGP</w:t>
             </w:r>
           </w:p>
         </w:tc>
@@ -6548,6 +6785,7 @@
                 <w:szCs w:val="24"/>
                 <w:lang w:eastAsia="en-IN"/>
               </w:rPr>
+              <w:lastRenderedPageBreak/>
               <w:t>TOKEN</w:t>
             </w:r>
           </w:p>
@@ -6573,15 +6811,6 @@
                 <w:lang w:eastAsia="en-IN"/>
               </w:rPr>
             </w:pPr>
-            <w:r>
-              <w:rPr>
-                <w:rFonts w:eastAsia="Times New Roman" w:cstheme="minorHAnsi"/>
-                <w:sz w:val="24"/>
-                <w:szCs w:val="24"/>
-                <w:lang w:eastAsia="en-IN"/>
-              </w:rPr>
-              <w:t>RFID</w:t>
-            </w:r>
           </w:p>
         </w:tc>
       </w:tr>
@@ -6621,6 +6850,7 @@
           <w:lang w:eastAsia="en-IN"/>
         </w:rPr>
       </w:pPr>
+      <w:bookmarkStart w:id="0" w:name="_GoBack"/>
       <w:r>
         <w:rPr>
           <w:rFonts w:eastAsia="Times New Roman" w:cstheme="minorHAnsi"/>
@@ -6646,7 +6876,7 @@
         <w:tblLook w:val="04A0" w:firstRow="1" w:lastRow="0" w:firstColumn="1" w:lastColumn="0" w:noHBand="0" w:noVBand="1"/>
       </w:tblPr>
       <w:tblGrid>
-        <w:gridCol w:w="1412"/>
+        <w:gridCol w:w="5946"/>
       </w:tblGrid>
       <w:tr>
         <w:trPr>
@@ -6713,7 +6943,7 @@
                 <w:szCs w:val="24"/>
                 <w:lang w:eastAsia="en-IN"/>
               </w:rPr>
-              <w:t>REFID</w:t>
+              <w:t>ID</w:t>
             </w:r>
           </w:p>
         </w:tc>
@@ -6747,6 +6977,55 @@
               </w:rPr>
               <w:t>DOC_TYPE</w:t>
             </w:r>
+            <w:r>
+              <w:rPr>
+                <w:rFonts w:eastAsia="Times New Roman" w:cstheme="minorHAnsi"/>
+                <w:sz w:val="24"/>
+                <w:szCs w:val="24"/>
+                <w:lang w:eastAsia="en-IN"/>
+              </w:rPr>
+              <w:t xml:space="preserve"> [</w:t>
+            </w:r>
+            <w:proofErr w:type="spellStart"/>
+            <w:r>
+              <w:rPr>
+                <w:rFonts w:eastAsia="Times New Roman" w:cstheme="minorHAnsi"/>
+                <w:sz w:val="24"/>
+                <w:szCs w:val="24"/>
+                <w:lang w:eastAsia="en-IN"/>
+              </w:rPr>
+              <w:t>Licence,Vehicle</w:t>
+            </w:r>
+            <w:proofErr w:type="spellEnd"/>
+            <w:r>
+              <w:rPr>
+                <w:rFonts w:eastAsia="Times New Roman" w:cstheme="minorHAnsi"/>
+                <w:sz w:val="24"/>
+                <w:szCs w:val="24"/>
+                <w:lang w:eastAsia="en-IN"/>
+              </w:rPr>
+              <w:t xml:space="preserve"> </w:t>
+            </w:r>
+            <w:proofErr w:type="spellStart"/>
+            <w:r>
+              <w:rPr>
+                <w:rFonts w:eastAsia="Times New Roman" w:cstheme="minorHAnsi"/>
+                <w:sz w:val="24"/>
+                <w:szCs w:val="24"/>
+                <w:lang w:eastAsia="en-IN"/>
+              </w:rPr>
+              <w:t>RC,Insuarnce,Fitness</w:t>
+            </w:r>
+            <w:proofErr w:type="spellEnd"/>
+            <w:r>
+              <w:rPr>
+                <w:rFonts w:eastAsia="Times New Roman" w:cstheme="minorHAnsi"/>
+                <w:sz w:val="24"/>
+                <w:szCs w:val="24"/>
+                <w:lang w:eastAsia="en-IN"/>
+              </w:rPr>
+              <w:t xml:space="preserve"> Certificate]</w:t>
+            </w:r>
           </w:p>
         </w:tc>
       </w:tr>
@@ -6762,11 +7041,14 @@
           </w:tcPr>
           <w:p>
             <w:pPr>
-              <w:spacing w:after="0" w:line="240" w:lineRule="auto"/>
+              <w:spacing w:before="100" w:beforeAutospacing="1" w:after="100" w:afterAutospacing="1" w:line="240" w:lineRule="auto"/>
+              <w:outlineLvl w:val="1"/>
               <w:rPr>
                 <w:rFonts w:eastAsia="Times New Roman" w:cstheme="minorHAnsi"/>
-                <w:sz w:val="24"/>
-                <w:szCs w:val="24"/>
+                <w:b/>
+                <w:bCs/>
+                <w:sz w:val="36"/>
+                <w:szCs w:val="36"/>
                 <w:lang w:eastAsia="en-IN"/>
               </w:rPr>
             </w:pPr>
@@ -6777,8 +7059,52 @@
                 <w:szCs w:val="24"/>
                 <w:lang w:eastAsia="en-IN"/>
               </w:rPr>
-              <w:lastRenderedPageBreak/>
               <w:t>DOC_NO</w:t>
+            </w:r>
+            <w:r>
+              <w:rPr>
+                <w:rFonts w:eastAsia="Times New Roman" w:cstheme="minorHAnsi"/>
+                <w:sz w:val="24"/>
+                <w:szCs w:val="24"/>
+                <w:lang w:eastAsia="en-IN"/>
+              </w:rPr>
+              <w:t>(</w:t>
+            </w:r>
+            <w:r>
+              <w:rPr>
+                <w:rFonts w:eastAsia="Times New Roman" w:cstheme="minorHAnsi"/>
+                <w:sz w:val="24"/>
+                <w:szCs w:val="24"/>
+                <w:lang w:eastAsia="en-IN"/>
+              </w:rPr>
+              <w:t>DRIVER_CHECKIN</w:t>
+            </w:r>
+            <w:r>
+              <w:rPr>
+                <w:rFonts w:eastAsia="Times New Roman" w:cstheme="minorHAnsi"/>
+                <w:sz w:val="24"/>
+                <w:szCs w:val="24"/>
+                <w:lang w:eastAsia="en-IN"/>
+              </w:rPr>
+              <w:t xml:space="preserve"> </w:t>
+            </w:r>
+            <w:r>
+              <w:rPr>
+                <w:rFonts w:eastAsia="Times New Roman" w:cstheme="minorHAnsi"/>
+                <w:sz w:val="24"/>
+                <w:szCs w:val="24"/>
+                <w:lang w:eastAsia="en-IN"/>
+              </w:rPr>
+              <w:t>ID</w:t>
+            </w:r>
+            <w:r>
+              <w:rPr>
+                <w:rFonts w:eastAsia="Times New Roman" w:cstheme="minorHAnsi"/>
+                <w:sz w:val="24"/>
+                <w:szCs w:val="24"/>
+                <w:lang w:eastAsia="en-IN"/>
+              </w:rPr>
+              <w:t>)</w:t>
             </w:r>
           </w:p>
         </w:tc>
@@ -6845,6 +7171,64 @@
               <w:t>VERIFIED</w:t>
             </w:r>
           </w:p>
+          <w:p>
+            <w:pPr>
+              <w:spacing w:after="0" w:line="240" w:lineRule="auto"/>
+              <w:rPr>
+                <w:rFonts w:eastAsia="Times New Roman" w:cstheme="minorHAnsi"/>
+                <w:sz w:val="24"/>
+                <w:szCs w:val="24"/>
+                <w:lang w:eastAsia="en-IN"/>
+              </w:rPr>
+            </w:pPr>
+            <w:proofErr w:type="spellStart"/>
+            <w:r>
+              <w:rPr>
+                <w:rFonts w:eastAsia="Times New Roman" w:cstheme="minorHAnsi"/>
+                <w:sz w:val="24"/>
+                <w:szCs w:val="24"/>
+                <w:lang w:eastAsia="en-IN"/>
+              </w:rPr>
+              <w:t>VERIFIED</w:t>
+            </w:r>
+            <w:r>
+              <w:rPr>
+                <w:rFonts w:eastAsia="Times New Roman" w:cstheme="minorHAnsi"/>
+                <w:sz w:val="24"/>
+                <w:szCs w:val="24"/>
+                <w:lang w:eastAsia="en-IN"/>
+              </w:rPr>
+              <w:t>By</w:t>
+            </w:r>
+            <w:proofErr w:type="spellEnd"/>
+            <w:r>
+              <w:rPr>
+                <w:rFonts w:eastAsia="Times New Roman" w:cstheme="minorHAnsi"/>
+                <w:sz w:val="24"/>
+                <w:szCs w:val="24"/>
+                <w:lang w:eastAsia="en-IN"/>
+              </w:rPr>
+              <w:t xml:space="preserve">(guard </w:t>
+            </w:r>
+            <w:r>
+              <w:rPr>
+                <w:rFonts w:eastAsia="Times New Roman" w:cstheme="minorHAnsi"/>
+                <w:sz w:val="24"/>
+                <w:szCs w:val="24"/>
+                <w:lang w:eastAsia="en-IN"/>
+              </w:rPr>
+              <w:t>GUARD_ID</w:t>
+            </w:r>
+            <w:r>
+              <w:rPr>
+                <w:rFonts w:eastAsia="Times New Roman" w:cstheme="minorHAnsi"/>
+                <w:sz w:val="24"/>
+                <w:szCs w:val="24"/>
+                <w:lang w:eastAsia="en-IN"/>
+              </w:rPr>
+              <w:t>)</w:t>
+            </w:r>
+          </w:p>
         </w:tc>
       </w:tr>
       <w:tr>
@@ -6880,6 +7264,7 @@
         </w:tc>
       </w:tr>
     </w:tbl>
+    <w:bookmarkEnd w:id="0"/>
     <w:p>
       <w:pPr>
         <w:spacing w:after="0" w:line="240" w:lineRule="auto"/>
@@ -7298,6 +7683,7 @@
           <w:szCs w:val="24"/>
           <w:lang w:eastAsia="en-IN"/>
         </w:rPr>
+        <w:lastRenderedPageBreak/>
         <w:pict>
           <v:rect id="_x0000_i1053" style="width:0;height:1.5pt" o:hralign="center" o:hrstd="t" o:hr="t" fillcolor="#a0a0a0" stroked="f"/>
         </w:pict>
@@ -7669,7 +8055,6 @@
           <w:szCs w:val="20"/>
           <w:lang w:eastAsia="en-IN"/>
         </w:rPr>
-        <w:lastRenderedPageBreak/>
         <w:t>SQL Server</w:t>
       </w:r>
     </w:p>
@@ -7902,8 +8287,6 @@
         </w:rPr>
         <w:t>Document access restricted</w:t>
       </w:r>
-      <w:bookmarkStart w:id="0" w:name="_GoBack"/>
-      <w:bookmarkEnd w:id="0"/>
     </w:p>
     <w:p>
       <w:pPr>
@@ -8576,6 +8959,7 @@
           <w:szCs w:val="20"/>
           <w:lang w:eastAsia="en-IN"/>
         </w:rPr>
+        <w:lastRenderedPageBreak/>
         <w:t>↓</w:t>
       </w:r>
     </w:p>
@@ -12992,6 +13376,7 @@
   <w:style w:type="paragraph" w:default="1" w:styleId="Normal">
     <w:name w:val="Normal"/>
     <w:qFormat/>
+    <w:rsid w:val="00511C88"/>
   </w:style>
   <w:style w:type="paragraph" w:styleId="Heading1">
     <w:name w:val="heading 1"/>

</xml_diff>